<commit_message>
Atualizações Ata e Gestão de Riscos
</commit_message>
<xml_diff>
--- a/Ata de Sprint 02-10-2023.docx
+++ b/Ata de Sprint 02-10-2023.docx
@@ -213,6 +213,19 @@
         <w:t>A reunião foi reservada para auxiliar os membros em questão do desenvolvimento do Site Institucional.</w:t>
       </w:r>
       <w:r>
+        <w:t xml:space="preserve"> Todos deverão ser entregues até </w:t>
+      </w:r>
+      <w:r>
+        <w:rPr>
+          <w:b/>
+          <w:bCs/>
+        </w:rPr>
+        <w:t>sexta.</w:t>
+      </w:r>
+      <w:r>
+        <w:t xml:space="preserve"> Comunicar aos demais membros caso a entrega não possa ser concluída até a data estipulada.</w:t>
+      </w:r>
+      <w:r>
         <w:br/>
       </w:r>
       <w:r>
@@ -220,11 +233,18 @@
       </w:r>
       <w:proofErr w:type="spellStart"/>
       <w:r>
+        <w:rPr>
+          <w:b/>
+          <w:bCs/>
+        </w:rPr>
         <w:t>Silvyo</w:t>
       </w:r>
       <w:proofErr w:type="spellEnd"/>
       <w:r>
         <w:t>: responsável pela página Relatórios</w:t>
+      </w:r>
+      <w:r>
+        <w:t>;</w:t>
       </w:r>
     </w:p>
     <w:p>
@@ -233,7 +253,17 @@
         <w:ind w:left="1440"/>
       </w:pPr>
       <w:r>
-        <w:t>Matheus: responsável pela página Linha do Tempo</w:t>
+        <w:rPr>
+          <w:b/>
+          <w:bCs/>
+        </w:rPr>
+        <w:t>Matheus</w:t>
+      </w:r>
+      <w:r>
+        <w:t>: responsável pela página Linha do Tempo</w:t>
+      </w:r>
+      <w:r>
+        <w:t>;</w:t>
       </w:r>
     </w:p>
     <w:p>
@@ -242,7 +272,17 @@
         <w:ind w:left="1440"/>
       </w:pPr>
       <w:r>
-        <w:t>Guilherme: responsável pela página Sobre e Home</w:t>
+        <w:rPr>
+          <w:b/>
+          <w:bCs/>
+        </w:rPr>
+        <w:t>Guilherme</w:t>
+      </w:r>
+      <w:r>
+        <w:t>: responsável pela página Sobre e Home</w:t>
+      </w:r>
+      <w:r>
+        <w:t>;</w:t>
       </w:r>
     </w:p>
     <w:p>
@@ -251,7 +291,17 @@
         <w:ind w:left="1440"/>
       </w:pPr>
       <w:r>
-        <w:t>Luiz: responsável pela página Dashboard</w:t>
+        <w:rPr>
+          <w:b/>
+          <w:bCs/>
+        </w:rPr>
+        <w:t>Luiz</w:t>
+      </w:r>
+      <w:r>
+        <w:t>: responsável pela página Dashboard</w:t>
+      </w:r>
+      <w:r>
+        <w:t>;</w:t>
       </w:r>
     </w:p>
     <w:p>
@@ -260,7 +310,17 @@
         <w:ind w:left="1440"/>
       </w:pPr>
       <w:r>
-        <w:t>Roberta: responsável pela página Cadastro</w:t>
+        <w:rPr>
+          <w:b/>
+          <w:bCs/>
+        </w:rPr>
+        <w:t>Roberta</w:t>
+      </w:r>
+      <w:r>
+        <w:t>: responsável pela página Cadastro</w:t>
+      </w:r>
+      <w:r>
+        <w:t>;</w:t>
       </w:r>
     </w:p>
     <w:p>
@@ -269,7 +329,17 @@
         <w:ind w:left="1440"/>
       </w:pPr>
       <w:r>
-        <w:t>Larissa: responsável pela página Login</w:t>
+        <w:rPr>
+          <w:b/>
+          <w:bCs/>
+        </w:rPr>
+        <w:t>Larissa</w:t>
+      </w:r>
+      <w:r>
+        <w:t>: responsável pela página Login</w:t>
+      </w:r>
+      <w:r>
+        <w:t>;</w:t>
       </w:r>
     </w:p>
     <w:p>
@@ -278,7 +348,17 @@
         <w:ind w:left="1440"/>
       </w:pPr>
       <w:r>
-        <w:t>João: responsável pelas validações do cadastro/login</w:t>
+        <w:rPr>
+          <w:b/>
+          <w:bCs/>
+        </w:rPr>
+        <w:t>João</w:t>
+      </w:r>
+      <w:r>
+        <w:t>: responsável pelas validações do cadastro/login</w:t>
+      </w:r>
+      <w:r>
+        <w:t>.</w:t>
       </w:r>
     </w:p>
     <w:p>

</xml_diff>